<commit_message>
run script according to redgry's requirements
</commit_message>
<xml_diff>
--- a/lab1/ТПО P3312 Балин Кобелев Лаб1.docx
+++ b/lab1/ТПО P3312 Балин Кобелев Лаб1.docx
@@ -1,6 +1,6 @@
 
 <file path=word/document.xml><?xml version="1.0" encoding="utf-8"?>
-<w:document xmlns:wpc="http://schemas.microsoft.com/office/word/2010/wordprocessingCanvas" xmlns:cx="http://schemas.microsoft.com/office/drawing/2014/chartex" xmlns:mc="http://schemas.openxmlformats.org/markup-compatibility/2006" xmlns:o="urn:schemas-microsoft-com:office:office" xmlns:r="http://schemas.openxmlformats.org/officeDocument/2006/relationships" xmlns:m="http://schemas.openxmlformats.org/officeDocument/2006/math" xmlns:v="urn:schemas-microsoft-com:vml" xmlns:wp14="http://schemas.microsoft.com/office/word/2010/wordprocessingDrawing" xmlns:wp="http://schemas.openxmlformats.org/drawingml/2006/wordprocessingDrawing" xmlns:w10="urn:schemas-microsoft-com:office:word" xmlns:w="http://schemas.openxmlformats.org/wordprocessingml/2006/main" xmlns:w14="http://schemas.microsoft.com/office/word/2010/wordml" xmlns:w15="http://schemas.microsoft.com/office/word/2012/wordml" xmlns:w16se="http://schemas.microsoft.com/office/word/2015/wordml/symex" xmlns:wpg="http://schemas.microsoft.com/office/word/2010/wordprocessingGroup" xmlns:wpi="http://schemas.microsoft.com/office/word/2010/wordprocessingInk" xmlns:wne="http://schemas.microsoft.com/office/word/2006/wordml" xmlns:wps="http://schemas.microsoft.com/office/word/2010/wordprocessingShape" mc:Ignorable="w14 w15 w16se wp14">
+<w:document xmlns:wpc="http://schemas.microsoft.com/office/word/2010/wordprocessingCanvas" xmlns:cx="http://schemas.microsoft.com/office/drawing/2014/chartex" xmlns:cx1="http://schemas.microsoft.com/office/drawing/2015/9/8/chartex" xmlns:cx2="http://schemas.microsoft.com/office/drawing/2015/10/21/chartex" xmlns:cx3="http://schemas.microsoft.com/office/drawing/2016/5/9/chartex" xmlns:cx4="http://schemas.microsoft.com/office/drawing/2016/5/10/chartex" xmlns:cx5="http://schemas.microsoft.com/office/drawing/2016/5/11/chartex" xmlns:cx6="http://schemas.microsoft.com/office/drawing/2016/5/12/chartex" xmlns:cx7="http://schemas.microsoft.com/office/drawing/2016/5/13/chartex" xmlns:cx8="http://schemas.microsoft.com/office/drawing/2016/5/14/chartex" xmlns:mc="http://schemas.openxmlformats.org/markup-compatibility/2006" xmlns:aink="http://schemas.microsoft.com/office/drawing/2016/ink" xmlns:am3d="http://schemas.microsoft.com/office/drawing/2017/model3d" xmlns:o="urn:schemas-microsoft-com:office:office" xmlns:oel="http://schemas.microsoft.com/office/2019/extlst" xmlns:r="http://schemas.openxmlformats.org/officeDocument/2006/relationships" xmlns:m="http://schemas.openxmlformats.org/officeDocument/2006/math" xmlns:v="urn:schemas-microsoft-com:vml" xmlns:wp14="http://schemas.microsoft.com/office/word/2010/wordprocessingDrawing" xmlns:wp="http://schemas.openxmlformats.org/drawingml/2006/wordprocessingDrawing" xmlns:w10="urn:schemas-microsoft-com:office:word" xmlns:w="http://schemas.openxmlformats.org/wordprocessingml/2006/main" xmlns:w14="http://schemas.microsoft.com/office/word/2010/wordml" xmlns:w15="http://schemas.microsoft.com/office/word/2012/wordml" xmlns:w16cex="http://schemas.microsoft.com/office/word/2018/wordml/cex" xmlns:w16cid="http://schemas.microsoft.com/office/word/2016/wordml/cid" xmlns:w16="http://schemas.microsoft.com/office/word/2018/wordml" xmlns:w16du="http://schemas.microsoft.com/office/word/2023/wordml/word16du" xmlns:w16sdtdh="http://schemas.microsoft.com/office/word/2020/wordml/sdtdatahash" xmlns:w16sdtfl="http://schemas.microsoft.com/office/word/2024/wordml/sdtformatlock" xmlns:w16se="http://schemas.microsoft.com/office/word/2015/wordml/symex" xmlns:wpg="http://schemas.microsoft.com/office/word/2010/wordprocessingGroup" xmlns:wpi="http://schemas.microsoft.com/office/word/2010/wordprocessingInk" xmlns:wne="http://schemas.microsoft.com/office/word/2006/wordml" xmlns:wps="http://schemas.microsoft.com/office/word/2010/wordprocessingShape" mc:Ignorable="w14 w15 w16se w16cid w16 w16cex w16sdtdh w16sdtfl w16du wp14">
   <w:body>
     <w:p>
       <w:pPr>
@@ -227,40 +227,61 @@
           <w:rFonts w:cs="Times New Roman"/>
           <w:sz w:val="28"/>
         </w:rPr>
-        <w:t xml:space="preserve">: </w:t>
-      </w:r>
-      <w:proofErr w:type="spellStart"/>
+        <w:t>: Балин А. А.</w:t>
+      </w:r>
       <w:r>
         <w:rPr>
           <w:rFonts w:cs="Times New Roman"/>
           <w:sz w:val="28"/>
         </w:rPr>
-        <w:t>Балин</w:t>
-      </w:r>
-      <w:proofErr w:type="spellEnd"/>
-      <w:r>
+        <w:t>, Кобелев Р. П.</w:t>
+      </w:r>
+    </w:p>
+    <w:p>
+      <w:pPr>
+        <w:tabs>
+          <w:tab w:val="center" w:pos="4535"/>
+          <w:tab w:val="left" w:pos="7889"/>
+        </w:tabs>
+        <w:spacing w:line="360" w:lineRule="auto"/>
+        <w:ind w:left="4962" w:firstLine="0"/>
         <w:rPr>
           <w:rFonts w:cs="Times New Roman"/>
           <w:sz w:val="28"/>
         </w:rPr>
-        <w:t xml:space="preserve"> А. А.</w:t>
-      </w:r>
+      </w:pPr>
       <w:r>
         <w:rPr>
           <w:rFonts w:cs="Times New Roman"/>
           <w:sz w:val="28"/>
         </w:rPr>
-        <w:t>, Кобелев Р. П.</w:t>
+        <w:t>Проверил</w:t>
+      </w:r>
+      <w:r>
+        <w:rPr>
+          <w:rFonts w:cs="Times New Roman"/>
+          <w:sz w:val="28"/>
+        </w:rPr>
+        <w:t>:</w:t>
+      </w:r>
+      <w:r>
+        <w:rPr>
+          <w:rFonts w:cs="Times New Roman"/>
+          <w:sz w:val="28"/>
+        </w:rPr>
+        <w:t xml:space="preserve"> </w:t>
+      </w:r>
+      <w:r>
+        <w:rPr>
+          <w:rFonts w:cs="Times New Roman"/>
+          <w:sz w:val="28"/>
+        </w:rPr>
+        <w:t>Кривоносов Е. Д.</w:t>
       </w:r>
     </w:p>
     <w:p>
       <w:pPr>
-        <w:tabs>
-          <w:tab w:val="center" w:pos="4535"/>
-          <w:tab w:val="left" w:pos="7889"/>
-        </w:tabs>
-        <w:spacing w:line="360" w:lineRule="auto"/>
-        <w:ind w:left="4962" w:firstLine="0"/>
+        <w:ind w:firstLine="0"/>
         <w:rPr>
           <w:rFonts w:cs="Times New Roman"/>
           <w:sz w:val="28"/>
@@ -271,52 +292,18 @@
           <w:rFonts w:cs="Times New Roman"/>
           <w:sz w:val="28"/>
         </w:rPr>
-        <w:t>Проверил</w:t>
-      </w:r>
-      <w:r>
-        <w:rPr>
-          <w:rFonts w:cs="Times New Roman"/>
-          <w:sz w:val="28"/>
-        </w:rPr>
-        <w:t>:</w:t>
-      </w:r>
-      <w:r>
-        <w:rPr>
-          <w:rFonts w:cs="Times New Roman"/>
-          <w:sz w:val="28"/>
-        </w:rPr>
-        <w:t xml:space="preserve"> </w:t>
-      </w:r>
-      <w:r>
-        <w:rPr>
-          <w:rFonts w:cs="Times New Roman"/>
-          <w:sz w:val="28"/>
-        </w:rPr>
-        <w:t>Кривоносов Е. Д.</w:t>
-      </w:r>
-    </w:p>
-    <w:p>
-      <w:pPr>
-        <w:spacing w:line="259" w:lineRule="auto"/>
-        <w:ind w:firstLine="0"/>
-        <w:jc w:val="left"/>
-        <w:rPr>
-          <w:rFonts w:cs="Times New Roman"/>
-          <w:sz w:val="28"/>
-        </w:rPr>
-      </w:pPr>
-      <w:r>
-        <w:rPr>
-          <w:rFonts w:cs="Times New Roman"/>
-          <w:sz w:val="28"/>
-        </w:rPr>
         <w:br w:type="page"/>
       </w:r>
-      <w:bookmarkStart w:id="0" w:name="_GoBack"/>
-      <w:bookmarkEnd w:id="0"/>
     </w:p>
     <w:sdt>
       <w:sdtPr>
+        <w:rPr>
+          <w:rFonts w:ascii="Times New Roman" w:eastAsiaTheme="minorHAnsi" w:hAnsi="Times New Roman" w:cstheme="minorBidi"/>
+          <w:color w:val="auto"/>
+          <w:sz w:val="24"/>
+          <w:szCs w:val="22"/>
+          <w:lang w:eastAsia="en-US"/>
+        </w:rPr>
         <w:id w:val="-1831359344"/>
         <w:docPartObj>
           <w:docPartGallery w:val="Table of Contents"/>
@@ -325,13 +312,8 @@
       </w:sdtPr>
       <w:sdtEndPr>
         <w:rPr>
-          <w:rFonts w:ascii="Times New Roman" w:eastAsiaTheme="minorHAnsi" w:hAnsi="Times New Roman" w:cstheme="minorBidi"/>
           <w:b/>
           <w:bCs/>
-          <w:color w:val="auto"/>
-          <w:sz w:val="24"/>
-          <w:szCs w:val="22"/>
-          <w:lang w:eastAsia="en-US"/>
         </w:rPr>
       </w:sdtEndPr>
       <w:sdtContent>
@@ -596,12 +578,12 @@
       <w:pPr>
         <w:pStyle w:val="1"/>
       </w:pPr>
-      <w:bookmarkStart w:id="1" w:name="_Toc191581665"/>
+      <w:bookmarkStart w:id="0" w:name="_Toc191581665"/>
       <w:r>
         <w:lastRenderedPageBreak/>
         <w:t>Цель работы</w:t>
       </w:r>
-      <w:bookmarkEnd w:id="1"/>
+      <w:bookmarkEnd w:id="0"/>
     </w:p>
     <w:p>
       <w:pPr>
@@ -702,22 +684,19 @@
     </w:p>
     <w:p>
       <w:r>
-        <w:t>"</w:t>
-      </w:r>
-      <w:r>
-        <w:t>Путеводитель по Галактике для автостопщиков" -- очень неоднородная книга, в ней встречается информация, которая в какой-то момент просто попалась на глаза редактору и показалась ему занимательной.</w:t>
+        <w:t>"Путеводитель по Галактике для автостопщиков" -- очень неоднородная книга, в ней встречается информация, которая в какой-то момент просто попалась на глаза редактору и показалась ему занимательной.</w:t>
       </w:r>
     </w:p>
     <w:p>
       <w:pPr>
         <w:pStyle w:val="1"/>
       </w:pPr>
-      <w:bookmarkStart w:id="2" w:name="_Toc191581666"/>
+      <w:bookmarkStart w:id="1" w:name="_Toc191581666"/>
       <w:r>
         <w:lastRenderedPageBreak/>
         <w:t>Выполнение</w:t>
       </w:r>
-      <w:bookmarkEnd w:id="2"/>
+      <w:bookmarkEnd w:id="1"/>
     </w:p>
     <w:p>
       <w:r>
@@ -745,12 +724,12 @@
       <w:pPr>
         <w:pStyle w:val="1"/>
       </w:pPr>
-      <w:bookmarkStart w:id="3" w:name="_Toc191581667"/>
+      <w:bookmarkStart w:id="2" w:name="_Toc191581667"/>
       <w:r>
         <w:lastRenderedPageBreak/>
         <w:t>Вывод</w:t>
       </w:r>
-      <w:bookmarkEnd w:id="3"/>
+      <w:bookmarkEnd w:id="2"/>
     </w:p>
     <w:p>
       <w:r>
@@ -799,7 +778,7 @@
 </file>
 
 <file path=word/endnotes.xml><?xml version="1.0" encoding="utf-8"?>
-<w:endnotes xmlns:wpc="http://schemas.microsoft.com/office/word/2010/wordprocessingCanvas" xmlns:cx="http://schemas.microsoft.com/office/drawing/2014/chartex" xmlns:mc="http://schemas.openxmlformats.org/markup-compatibility/2006" xmlns:o="urn:schemas-microsoft-com:office:office" xmlns:r="http://schemas.openxmlformats.org/officeDocument/2006/relationships" xmlns:m="http://schemas.openxmlformats.org/officeDocument/2006/math" xmlns:v="urn:schemas-microsoft-com:vml" xmlns:wp14="http://schemas.microsoft.com/office/word/2010/wordprocessingDrawing" xmlns:wp="http://schemas.openxmlformats.org/drawingml/2006/wordprocessingDrawing" xmlns:w10="urn:schemas-microsoft-com:office:word" xmlns:w="http://schemas.openxmlformats.org/wordprocessingml/2006/main" xmlns:w14="http://schemas.microsoft.com/office/word/2010/wordml" xmlns:w15="http://schemas.microsoft.com/office/word/2012/wordml" xmlns:w16se="http://schemas.microsoft.com/office/word/2015/wordml/symex" xmlns:wpg="http://schemas.microsoft.com/office/word/2010/wordprocessingGroup" xmlns:wpi="http://schemas.microsoft.com/office/word/2010/wordprocessingInk" xmlns:wne="http://schemas.microsoft.com/office/word/2006/wordml" xmlns:wps="http://schemas.microsoft.com/office/word/2010/wordprocessingShape" mc:Ignorable="w14 w15 w16se wp14">
+<w:endnotes xmlns:wpc="http://schemas.microsoft.com/office/word/2010/wordprocessingCanvas" xmlns:cx="http://schemas.microsoft.com/office/drawing/2014/chartex" xmlns:cx1="http://schemas.microsoft.com/office/drawing/2015/9/8/chartex" xmlns:cx2="http://schemas.microsoft.com/office/drawing/2015/10/21/chartex" xmlns:cx3="http://schemas.microsoft.com/office/drawing/2016/5/9/chartex" xmlns:cx4="http://schemas.microsoft.com/office/drawing/2016/5/10/chartex" xmlns:cx5="http://schemas.microsoft.com/office/drawing/2016/5/11/chartex" xmlns:cx6="http://schemas.microsoft.com/office/drawing/2016/5/12/chartex" xmlns:cx7="http://schemas.microsoft.com/office/drawing/2016/5/13/chartex" xmlns:cx8="http://schemas.microsoft.com/office/drawing/2016/5/14/chartex" xmlns:mc="http://schemas.openxmlformats.org/markup-compatibility/2006" xmlns:aink="http://schemas.microsoft.com/office/drawing/2016/ink" xmlns:am3d="http://schemas.microsoft.com/office/drawing/2017/model3d" xmlns:o="urn:schemas-microsoft-com:office:office" xmlns:oel="http://schemas.microsoft.com/office/2019/extlst" xmlns:r="http://schemas.openxmlformats.org/officeDocument/2006/relationships" xmlns:m="http://schemas.openxmlformats.org/officeDocument/2006/math" xmlns:v="urn:schemas-microsoft-com:vml" xmlns:wp14="http://schemas.microsoft.com/office/word/2010/wordprocessingDrawing" xmlns:wp="http://schemas.openxmlformats.org/drawingml/2006/wordprocessingDrawing" xmlns:w10="urn:schemas-microsoft-com:office:word" xmlns:w="http://schemas.openxmlformats.org/wordprocessingml/2006/main" xmlns:w14="http://schemas.microsoft.com/office/word/2010/wordml" xmlns:w15="http://schemas.microsoft.com/office/word/2012/wordml" xmlns:w16cex="http://schemas.microsoft.com/office/word/2018/wordml/cex" xmlns:w16cid="http://schemas.microsoft.com/office/word/2016/wordml/cid" xmlns:w16="http://schemas.microsoft.com/office/word/2018/wordml" xmlns:w16du="http://schemas.microsoft.com/office/word/2023/wordml/word16du" xmlns:w16sdtdh="http://schemas.microsoft.com/office/word/2020/wordml/sdtdatahash" xmlns:w16sdtfl="http://schemas.microsoft.com/office/word/2024/wordml/sdtformatlock" xmlns:w16se="http://schemas.microsoft.com/office/word/2015/wordml/symex" xmlns:wpg="http://schemas.microsoft.com/office/word/2010/wordprocessingGroup" xmlns:wpi="http://schemas.microsoft.com/office/word/2010/wordprocessingInk" xmlns:wne="http://schemas.microsoft.com/office/word/2006/wordml" xmlns:wps="http://schemas.microsoft.com/office/word/2010/wordprocessingShape" mc:Ignorable="w14 w15 w16se w16cid w16 w16cex w16sdtdh w16sdtfl w16du wp14">
   <w:endnote w:type="separator" w:id="-1">
     <w:p>
       <w:pPr>
@@ -824,7 +803,7 @@
 </file>
 
 <file path=word/footer1.xml><?xml version="1.0" encoding="utf-8"?>
-<w:ftr xmlns:wpc="http://schemas.microsoft.com/office/word/2010/wordprocessingCanvas" xmlns:cx="http://schemas.microsoft.com/office/drawing/2014/chartex" xmlns:mc="http://schemas.openxmlformats.org/markup-compatibility/2006" xmlns:o="urn:schemas-microsoft-com:office:office" xmlns:r="http://schemas.openxmlformats.org/officeDocument/2006/relationships" xmlns:m="http://schemas.openxmlformats.org/officeDocument/2006/math" xmlns:v="urn:schemas-microsoft-com:vml" xmlns:wp14="http://schemas.microsoft.com/office/word/2010/wordprocessingDrawing" xmlns:wp="http://schemas.openxmlformats.org/drawingml/2006/wordprocessingDrawing" xmlns:w10="urn:schemas-microsoft-com:office:word" xmlns:w="http://schemas.openxmlformats.org/wordprocessingml/2006/main" xmlns:w14="http://schemas.microsoft.com/office/word/2010/wordml" xmlns:w15="http://schemas.microsoft.com/office/word/2012/wordml" xmlns:w16se="http://schemas.microsoft.com/office/word/2015/wordml/symex" xmlns:wpg="http://schemas.microsoft.com/office/word/2010/wordprocessingGroup" xmlns:wpi="http://schemas.microsoft.com/office/word/2010/wordprocessingInk" xmlns:wne="http://schemas.microsoft.com/office/word/2006/wordml" xmlns:wps="http://schemas.microsoft.com/office/word/2010/wordprocessingShape" mc:Ignorable="w14 w15 w16se wp14">
+<w:ftr xmlns:wpc="http://schemas.microsoft.com/office/word/2010/wordprocessingCanvas" xmlns:cx="http://schemas.microsoft.com/office/drawing/2014/chartex" xmlns:cx1="http://schemas.microsoft.com/office/drawing/2015/9/8/chartex" xmlns:cx2="http://schemas.microsoft.com/office/drawing/2015/10/21/chartex" xmlns:cx3="http://schemas.microsoft.com/office/drawing/2016/5/9/chartex" xmlns:cx4="http://schemas.microsoft.com/office/drawing/2016/5/10/chartex" xmlns:cx5="http://schemas.microsoft.com/office/drawing/2016/5/11/chartex" xmlns:cx6="http://schemas.microsoft.com/office/drawing/2016/5/12/chartex" xmlns:cx7="http://schemas.microsoft.com/office/drawing/2016/5/13/chartex" xmlns:cx8="http://schemas.microsoft.com/office/drawing/2016/5/14/chartex" xmlns:mc="http://schemas.openxmlformats.org/markup-compatibility/2006" xmlns:aink="http://schemas.microsoft.com/office/drawing/2016/ink" xmlns:am3d="http://schemas.microsoft.com/office/drawing/2017/model3d" xmlns:o="urn:schemas-microsoft-com:office:office" xmlns:oel="http://schemas.microsoft.com/office/2019/extlst" xmlns:r="http://schemas.openxmlformats.org/officeDocument/2006/relationships" xmlns:m="http://schemas.openxmlformats.org/officeDocument/2006/math" xmlns:v="urn:schemas-microsoft-com:vml" xmlns:wp14="http://schemas.microsoft.com/office/word/2010/wordprocessingDrawing" xmlns:wp="http://schemas.openxmlformats.org/drawingml/2006/wordprocessingDrawing" xmlns:w10="urn:schemas-microsoft-com:office:word" xmlns:w="http://schemas.openxmlformats.org/wordprocessingml/2006/main" xmlns:w14="http://schemas.microsoft.com/office/word/2010/wordml" xmlns:w15="http://schemas.microsoft.com/office/word/2012/wordml" xmlns:w16cex="http://schemas.microsoft.com/office/word/2018/wordml/cex" xmlns:w16cid="http://schemas.microsoft.com/office/word/2016/wordml/cid" xmlns:w16="http://schemas.microsoft.com/office/word/2018/wordml" xmlns:w16du="http://schemas.microsoft.com/office/word/2023/wordml/word16du" xmlns:w16sdtdh="http://schemas.microsoft.com/office/word/2020/wordml/sdtdatahash" xmlns:w16sdtfl="http://schemas.microsoft.com/office/word/2024/wordml/sdtformatlock" xmlns:w16se="http://schemas.microsoft.com/office/word/2015/wordml/symex" xmlns:wpg="http://schemas.microsoft.com/office/word/2010/wordprocessingGroup" xmlns:wpi="http://schemas.microsoft.com/office/word/2010/wordprocessingInk" xmlns:wne="http://schemas.microsoft.com/office/word/2006/wordml" xmlns:wps="http://schemas.microsoft.com/office/word/2010/wordprocessingShape" mc:Ignorable="w14 w15 w16se w16cid w16 w16cex w16sdtdh w16sdtfl w16du wp14">
   <w:sdt>
     <w:sdtPr>
       <w:id w:val="1703512988"/>
@@ -869,7 +848,7 @@
 </file>
 
 <file path=word/footer2.xml><?xml version="1.0" encoding="utf-8"?>
-<w:ftr xmlns:wpc="http://schemas.microsoft.com/office/word/2010/wordprocessingCanvas" xmlns:cx="http://schemas.microsoft.com/office/drawing/2014/chartex" xmlns:mc="http://schemas.openxmlformats.org/markup-compatibility/2006" xmlns:o="urn:schemas-microsoft-com:office:office" xmlns:r="http://schemas.openxmlformats.org/officeDocument/2006/relationships" xmlns:m="http://schemas.openxmlformats.org/officeDocument/2006/math" xmlns:v="urn:schemas-microsoft-com:vml" xmlns:wp14="http://schemas.microsoft.com/office/word/2010/wordprocessingDrawing" xmlns:wp="http://schemas.openxmlformats.org/drawingml/2006/wordprocessingDrawing" xmlns:w10="urn:schemas-microsoft-com:office:word" xmlns:w="http://schemas.openxmlformats.org/wordprocessingml/2006/main" xmlns:w14="http://schemas.microsoft.com/office/word/2010/wordml" xmlns:w15="http://schemas.microsoft.com/office/word/2012/wordml" xmlns:w16se="http://schemas.microsoft.com/office/word/2015/wordml/symex" xmlns:wpg="http://schemas.microsoft.com/office/word/2010/wordprocessingGroup" xmlns:wpi="http://schemas.microsoft.com/office/word/2010/wordprocessingInk" xmlns:wne="http://schemas.microsoft.com/office/word/2006/wordml" xmlns:wps="http://schemas.microsoft.com/office/word/2010/wordprocessingShape" mc:Ignorable="w14 w15 w16se wp14">
+<w:ftr xmlns:wpc="http://schemas.microsoft.com/office/word/2010/wordprocessingCanvas" xmlns:cx="http://schemas.microsoft.com/office/drawing/2014/chartex" xmlns:cx1="http://schemas.microsoft.com/office/drawing/2015/9/8/chartex" xmlns:cx2="http://schemas.microsoft.com/office/drawing/2015/10/21/chartex" xmlns:cx3="http://schemas.microsoft.com/office/drawing/2016/5/9/chartex" xmlns:cx4="http://schemas.microsoft.com/office/drawing/2016/5/10/chartex" xmlns:cx5="http://schemas.microsoft.com/office/drawing/2016/5/11/chartex" xmlns:cx6="http://schemas.microsoft.com/office/drawing/2016/5/12/chartex" xmlns:cx7="http://schemas.microsoft.com/office/drawing/2016/5/13/chartex" xmlns:cx8="http://schemas.microsoft.com/office/drawing/2016/5/14/chartex" xmlns:mc="http://schemas.openxmlformats.org/markup-compatibility/2006" xmlns:aink="http://schemas.microsoft.com/office/drawing/2016/ink" xmlns:am3d="http://schemas.microsoft.com/office/drawing/2017/model3d" xmlns:o="urn:schemas-microsoft-com:office:office" xmlns:oel="http://schemas.microsoft.com/office/2019/extlst" xmlns:r="http://schemas.openxmlformats.org/officeDocument/2006/relationships" xmlns:m="http://schemas.openxmlformats.org/officeDocument/2006/math" xmlns:v="urn:schemas-microsoft-com:vml" xmlns:wp14="http://schemas.microsoft.com/office/word/2010/wordprocessingDrawing" xmlns:wp="http://schemas.openxmlformats.org/drawingml/2006/wordprocessingDrawing" xmlns:w10="urn:schemas-microsoft-com:office:word" xmlns:w="http://schemas.openxmlformats.org/wordprocessingml/2006/main" xmlns:w14="http://schemas.microsoft.com/office/word/2010/wordml" xmlns:w15="http://schemas.microsoft.com/office/word/2012/wordml" xmlns:w16cex="http://schemas.microsoft.com/office/word/2018/wordml/cex" xmlns:w16cid="http://schemas.microsoft.com/office/word/2016/wordml/cid" xmlns:w16="http://schemas.microsoft.com/office/word/2018/wordml" xmlns:w16du="http://schemas.microsoft.com/office/word/2023/wordml/word16du" xmlns:w16sdtdh="http://schemas.microsoft.com/office/word/2020/wordml/sdtdatahash" xmlns:w16sdtfl="http://schemas.microsoft.com/office/word/2024/wordml/sdtformatlock" xmlns:w16se="http://schemas.microsoft.com/office/word/2015/wordml/symex" xmlns:wpg="http://schemas.microsoft.com/office/word/2010/wordprocessingGroup" xmlns:wpi="http://schemas.microsoft.com/office/word/2010/wordprocessingInk" xmlns:wne="http://schemas.microsoft.com/office/word/2006/wordml" xmlns:wps="http://schemas.microsoft.com/office/word/2010/wordprocessingShape" mc:Ignorable="w14 w15 w16se w16cid w16 w16cex w16sdtdh w16sdtfl w16du wp14">
   <w:p>
     <w:pPr>
       <w:pStyle w:val="a6"/>
@@ -895,7 +874,7 @@
 </file>
 
 <file path=word/footnotes.xml><?xml version="1.0" encoding="utf-8"?>
-<w:footnotes xmlns:wpc="http://schemas.microsoft.com/office/word/2010/wordprocessingCanvas" xmlns:cx="http://schemas.microsoft.com/office/drawing/2014/chartex" xmlns:mc="http://schemas.openxmlformats.org/markup-compatibility/2006" xmlns:o="urn:schemas-microsoft-com:office:office" xmlns:r="http://schemas.openxmlformats.org/officeDocument/2006/relationships" xmlns:m="http://schemas.openxmlformats.org/officeDocument/2006/math" xmlns:v="urn:schemas-microsoft-com:vml" xmlns:wp14="http://schemas.microsoft.com/office/word/2010/wordprocessingDrawing" xmlns:wp="http://schemas.openxmlformats.org/drawingml/2006/wordprocessingDrawing" xmlns:w10="urn:schemas-microsoft-com:office:word" xmlns:w="http://schemas.openxmlformats.org/wordprocessingml/2006/main" xmlns:w14="http://schemas.microsoft.com/office/word/2010/wordml" xmlns:w15="http://schemas.microsoft.com/office/word/2012/wordml" xmlns:w16se="http://schemas.microsoft.com/office/word/2015/wordml/symex" xmlns:wpg="http://schemas.microsoft.com/office/word/2010/wordprocessingGroup" xmlns:wpi="http://schemas.microsoft.com/office/word/2010/wordprocessingInk" xmlns:wne="http://schemas.microsoft.com/office/word/2006/wordml" xmlns:wps="http://schemas.microsoft.com/office/word/2010/wordprocessingShape" mc:Ignorable="w14 w15 w16se wp14">
+<w:footnotes xmlns:wpc="http://schemas.microsoft.com/office/word/2010/wordprocessingCanvas" xmlns:cx="http://schemas.microsoft.com/office/drawing/2014/chartex" xmlns:cx1="http://schemas.microsoft.com/office/drawing/2015/9/8/chartex" xmlns:cx2="http://schemas.microsoft.com/office/drawing/2015/10/21/chartex" xmlns:cx3="http://schemas.microsoft.com/office/drawing/2016/5/9/chartex" xmlns:cx4="http://schemas.microsoft.com/office/drawing/2016/5/10/chartex" xmlns:cx5="http://schemas.microsoft.com/office/drawing/2016/5/11/chartex" xmlns:cx6="http://schemas.microsoft.com/office/drawing/2016/5/12/chartex" xmlns:cx7="http://schemas.microsoft.com/office/drawing/2016/5/13/chartex" xmlns:cx8="http://schemas.microsoft.com/office/drawing/2016/5/14/chartex" xmlns:mc="http://schemas.openxmlformats.org/markup-compatibility/2006" xmlns:aink="http://schemas.microsoft.com/office/drawing/2016/ink" xmlns:am3d="http://schemas.microsoft.com/office/drawing/2017/model3d" xmlns:o="urn:schemas-microsoft-com:office:office" xmlns:oel="http://schemas.microsoft.com/office/2019/extlst" xmlns:r="http://schemas.openxmlformats.org/officeDocument/2006/relationships" xmlns:m="http://schemas.openxmlformats.org/officeDocument/2006/math" xmlns:v="urn:schemas-microsoft-com:vml" xmlns:wp14="http://schemas.microsoft.com/office/word/2010/wordprocessingDrawing" xmlns:wp="http://schemas.openxmlformats.org/drawingml/2006/wordprocessingDrawing" xmlns:w10="urn:schemas-microsoft-com:office:word" xmlns:w="http://schemas.openxmlformats.org/wordprocessingml/2006/main" xmlns:w14="http://schemas.microsoft.com/office/word/2010/wordml" xmlns:w15="http://schemas.microsoft.com/office/word/2012/wordml" xmlns:w16cex="http://schemas.microsoft.com/office/word/2018/wordml/cex" xmlns:w16cid="http://schemas.microsoft.com/office/word/2016/wordml/cid" xmlns:w16="http://schemas.microsoft.com/office/word/2018/wordml" xmlns:w16du="http://schemas.microsoft.com/office/word/2023/wordml/word16du" xmlns:w16sdtdh="http://schemas.microsoft.com/office/word/2020/wordml/sdtdatahash" xmlns:w16sdtfl="http://schemas.microsoft.com/office/word/2024/wordml/sdtformatlock" xmlns:w16se="http://schemas.microsoft.com/office/word/2015/wordml/symex" xmlns:wpg="http://schemas.microsoft.com/office/word/2010/wordprocessingGroup" xmlns:wpi="http://schemas.microsoft.com/office/word/2010/wordprocessingInk" xmlns:wne="http://schemas.microsoft.com/office/word/2006/wordml" xmlns:wps="http://schemas.microsoft.com/office/word/2010/wordprocessingShape" mc:Ignorable="w14 w15 w16se w16cid w16 w16cex w16sdtdh w16sdtfl w16du wp14">
   <w:footnote w:type="separator" w:id="-1">
     <w:p>
       <w:pPr>
@@ -920,7 +899,7 @@
 </file>
 
 <file path=word/numbering.xml><?xml version="1.0" encoding="utf-8"?>
-<w:numbering xmlns:wpc="http://schemas.microsoft.com/office/word/2010/wordprocessingCanvas" xmlns:cx="http://schemas.microsoft.com/office/drawing/2014/chartex" xmlns:mc="http://schemas.openxmlformats.org/markup-compatibility/2006" xmlns:o="urn:schemas-microsoft-com:office:office" xmlns:r="http://schemas.openxmlformats.org/officeDocument/2006/relationships" xmlns:m="http://schemas.openxmlformats.org/officeDocument/2006/math" xmlns:v="urn:schemas-microsoft-com:vml" xmlns:wp14="http://schemas.microsoft.com/office/word/2010/wordprocessingDrawing" xmlns:wp="http://schemas.openxmlformats.org/drawingml/2006/wordprocessingDrawing" xmlns:w10="urn:schemas-microsoft-com:office:word" xmlns:w="http://schemas.openxmlformats.org/wordprocessingml/2006/main" xmlns:w14="http://schemas.microsoft.com/office/word/2010/wordml" xmlns:w15="http://schemas.microsoft.com/office/word/2012/wordml" xmlns:w16se="http://schemas.microsoft.com/office/word/2015/wordml/symex" xmlns:wpg="http://schemas.microsoft.com/office/word/2010/wordprocessingGroup" xmlns:wpi="http://schemas.microsoft.com/office/word/2010/wordprocessingInk" xmlns:wne="http://schemas.microsoft.com/office/word/2006/wordml" xmlns:wps="http://schemas.microsoft.com/office/word/2010/wordprocessingShape" mc:Ignorable="w14 w15 w16se wp14">
+<w:numbering xmlns:wpc="http://schemas.microsoft.com/office/word/2010/wordprocessingCanvas" xmlns:cx="http://schemas.microsoft.com/office/drawing/2014/chartex" xmlns:cx1="http://schemas.microsoft.com/office/drawing/2015/9/8/chartex" xmlns:cx2="http://schemas.microsoft.com/office/drawing/2015/10/21/chartex" xmlns:cx3="http://schemas.microsoft.com/office/drawing/2016/5/9/chartex" xmlns:cx4="http://schemas.microsoft.com/office/drawing/2016/5/10/chartex" xmlns:cx5="http://schemas.microsoft.com/office/drawing/2016/5/11/chartex" xmlns:cx6="http://schemas.microsoft.com/office/drawing/2016/5/12/chartex" xmlns:cx7="http://schemas.microsoft.com/office/drawing/2016/5/13/chartex" xmlns:cx8="http://schemas.microsoft.com/office/drawing/2016/5/14/chartex" xmlns:mc="http://schemas.openxmlformats.org/markup-compatibility/2006" xmlns:aink="http://schemas.microsoft.com/office/drawing/2016/ink" xmlns:am3d="http://schemas.microsoft.com/office/drawing/2017/model3d" xmlns:o="urn:schemas-microsoft-com:office:office" xmlns:oel="http://schemas.microsoft.com/office/2019/extlst" xmlns:r="http://schemas.openxmlformats.org/officeDocument/2006/relationships" xmlns:m="http://schemas.openxmlformats.org/officeDocument/2006/math" xmlns:v="urn:schemas-microsoft-com:vml" xmlns:wp14="http://schemas.microsoft.com/office/word/2010/wordprocessingDrawing" xmlns:wp="http://schemas.openxmlformats.org/drawingml/2006/wordprocessingDrawing" xmlns:w10="urn:schemas-microsoft-com:office:word" xmlns:w="http://schemas.openxmlformats.org/wordprocessingml/2006/main" xmlns:w14="http://schemas.microsoft.com/office/word/2010/wordml" xmlns:w15="http://schemas.microsoft.com/office/word/2012/wordml" xmlns:w16cex="http://schemas.microsoft.com/office/word/2018/wordml/cex" xmlns:w16cid="http://schemas.microsoft.com/office/word/2016/wordml/cid" xmlns:w16="http://schemas.microsoft.com/office/word/2018/wordml" xmlns:w16du="http://schemas.microsoft.com/office/word/2023/wordml/word16du" xmlns:w16sdtdh="http://schemas.microsoft.com/office/word/2020/wordml/sdtdatahash" xmlns:w16sdtfl="http://schemas.microsoft.com/office/word/2024/wordml/sdtformatlock" xmlns:w16se="http://schemas.microsoft.com/office/word/2015/wordml/symex" xmlns:wpg="http://schemas.microsoft.com/office/word/2010/wordprocessingGroup" xmlns:wpi="http://schemas.microsoft.com/office/word/2010/wordprocessingInk" xmlns:wne="http://schemas.microsoft.com/office/word/2006/wordml" xmlns:wps="http://schemas.microsoft.com/office/word/2010/wordprocessingShape" mc:Ignorable="w14 w15 w16se w16cid w16 w16cex w16sdtdh w16sdtfl w16du wp14">
   <w:abstractNum w:abstractNumId="0" w15:restartNumberingAfterBreak="0">
     <w:nsid w:val="00D359B9"/>
     <w:multiLevelType w:val="multilevel"/>
@@ -2629,53 +2608,53 @@
       </w:rPr>
     </w:lvl>
   </w:abstractNum>
-  <w:num w:numId="1">
+  <w:num w:numId="1" w16cid:durableId="372387467">
     <w:abstractNumId w:val="6"/>
   </w:num>
-  <w:num w:numId="2">
+  <w:num w:numId="2" w16cid:durableId="759644078">
     <w:abstractNumId w:val="3"/>
   </w:num>
-  <w:num w:numId="3">
+  <w:num w:numId="3" w16cid:durableId="473108362">
     <w:abstractNumId w:val="11"/>
   </w:num>
-  <w:num w:numId="4">
+  <w:num w:numId="4" w16cid:durableId="1214317413">
     <w:abstractNumId w:val="13"/>
   </w:num>
-  <w:num w:numId="5">
+  <w:num w:numId="5" w16cid:durableId="904029996">
     <w:abstractNumId w:val="7"/>
   </w:num>
-  <w:num w:numId="6">
+  <w:num w:numId="6" w16cid:durableId="1074428536">
     <w:abstractNumId w:val="9"/>
   </w:num>
-  <w:num w:numId="7">
+  <w:num w:numId="7" w16cid:durableId="1792893481">
     <w:abstractNumId w:val="12"/>
   </w:num>
-  <w:num w:numId="8">
+  <w:num w:numId="8" w16cid:durableId="1825970681">
     <w:abstractNumId w:val="10"/>
   </w:num>
-  <w:num w:numId="9">
+  <w:num w:numId="9" w16cid:durableId="1735659573">
     <w:abstractNumId w:val="0"/>
   </w:num>
-  <w:num w:numId="10">
+  <w:num w:numId="10" w16cid:durableId="1450734863">
     <w:abstractNumId w:val="5"/>
   </w:num>
-  <w:num w:numId="11">
+  <w:num w:numId="11" w16cid:durableId="1254588119">
     <w:abstractNumId w:val="2"/>
   </w:num>
-  <w:num w:numId="12">
+  <w:num w:numId="12" w16cid:durableId="1994867525">
     <w:abstractNumId w:val="4"/>
   </w:num>
-  <w:num w:numId="13">
+  <w:num w:numId="13" w16cid:durableId="773473899">
     <w:abstractNumId w:val="8"/>
   </w:num>
-  <w:num w:numId="14">
+  <w:num w:numId="14" w16cid:durableId="2078094170">
     <w:abstractNumId w:val="1"/>
   </w:num>
 </w:numbering>
 </file>
 
 <file path=word/styles.xml><?xml version="1.0" encoding="utf-8"?>
-<w:styles xmlns:mc="http://schemas.openxmlformats.org/markup-compatibility/2006" xmlns:r="http://schemas.openxmlformats.org/officeDocument/2006/relationships" xmlns:w="http://schemas.openxmlformats.org/wordprocessingml/2006/main" xmlns:w14="http://schemas.microsoft.com/office/word/2010/wordml" xmlns:w15="http://schemas.microsoft.com/office/word/2012/wordml" xmlns:w16se="http://schemas.microsoft.com/office/word/2015/wordml/symex" mc:Ignorable="w14 w15 w16se">
+<w:styles xmlns:mc="http://schemas.openxmlformats.org/markup-compatibility/2006" xmlns:r="http://schemas.openxmlformats.org/officeDocument/2006/relationships" xmlns:w="http://schemas.openxmlformats.org/wordprocessingml/2006/main" xmlns:w14="http://schemas.microsoft.com/office/word/2010/wordml" xmlns:w15="http://schemas.microsoft.com/office/word/2012/wordml" xmlns:w16cex="http://schemas.microsoft.com/office/word/2018/wordml/cex" xmlns:w16cid="http://schemas.microsoft.com/office/word/2016/wordml/cid" xmlns:w16="http://schemas.microsoft.com/office/word/2018/wordml" xmlns:w16du="http://schemas.microsoft.com/office/word/2023/wordml/word16du" xmlns:w16sdtdh="http://schemas.microsoft.com/office/word/2020/wordml/sdtdatahash" xmlns:w16sdtfl="http://schemas.microsoft.com/office/word/2024/wordml/sdtformatlock" xmlns:w16se="http://schemas.microsoft.com/office/word/2015/wordml/symex" mc:Ignorable="w14 w15 w16se w16cid w16 w16cex w16sdtdh w16sdtfl w16du">
   <w:docDefaults>
     <w:rPrDefault>
       <w:rPr>
@@ -2691,7 +2670,7 @@
       </w:pPr>
     </w:pPrDefault>
   </w:docDefaults>
-  <w:latentStyles w:defLockedState="0" w:defUIPriority="99" w:defSemiHidden="0" w:defUnhideWhenUsed="0" w:defQFormat="0" w:count="371">
+  <w:latentStyles w:defLockedState="0" w:defUIPriority="99" w:defSemiHidden="0" w:defUnhideWhenUsed="0" w:defQFormat="0" w:count="376">
     <w:lsdException w:name="Normal" w:uiPriority="0" w:qFormat="1"/>
     <w:lsdException w:name="heading 1" w:uiPriority="9" w:qFormat="1"/>
     <w:lsdException w:name="heading 2" w:semiHidden="1" w:uiPriority="9" w:unhideWhenUsed="1" w:qFormat="1"/>
@@ -3063,15 +3042,18 @@
     <w:lsdException w:name="List Table 5 Dark Accent 6" w:uiPriority="50"/>
     <w:lsdException w:name="List Table 6 Colorful Accent 6" w:uiPriority="51"/>
     <w:lsdException w:name="List Table 7 Colorful Accent 6" w:uiPriority="52"/>
+    <w:lsdException w:name="Mention" w:semiHidden="1" w:unhideWhenUsed="1"/>
+    <w:lsdException w:name="Smart Hyperlink" w:semiHidden="1" w:unhideWhenUsed="1"/>
+    <w:lsdException w:name="Hashtag" w:semiHidden="1" w:unhideWhenUsed="1"/>
+    <w:lsdException w:name="Unresolved Mention" w:semiHidden="1" w:unhideWhenUsed="1"/>
+    <w:lsdException w:name="Smart Link" w:semiHidden="1" w:unhideWhenUsed="1"/>
   </w:latentStyles>
   <w:style w:type="paragraph" w:default="1" w:styleId="a">
     <w:name w:val="Normal"/>
     <w:qFormat/>
-    <w:rsid w:val="009947BC"/>
+    <w:rsid w:val="009C5001"/>
     <w:pPr>
-      <w:spacing w:line="276" w:lineRule="auto"/>
       <w:ind w:firstLine="709"/>
-      <w:jc w:val="both"/>
     </w:pPr>
     <w:rPr>
       <w:rFonts w:ascii="Times New Roman" w:hAnsi="Times New Roman"/>
@@ -3086,7 +3068,7 @@
     <w:autoRedefine/>
     <w:uiPriority w:val="9"/>
     <w:qFormat/>
-    <w:rsid w:val="00A33A9D"/>
+    <w:rsid w:val="009C5001"/>
     <w:pPr>
       <w:keepNext/>
       <w:keepLines/>
@@ -3158,7 +3140,7 @@
     <w:uiPriority w:val="1"/>
     <w:semiHidden/>
     <w:unhideWhenUsed/>
-    <w:rsid w:val="001C2E2E"/>
+    <w:rsid w:val="009C5001"/>
   </w:style>
   <w:style w:type="table" w:default="1" w:styleId="a2">
     <w:name w:val="Normal Table"/>
@@ -3180,7 +3162,7 @@
     <w:uiPriority w:val="99"/>
     <w:semiHidden/>
     <w:unhideWhenUsed/>
-    <w:rsid w:val="001C2E2E"/>
+    <w:rsid w:val="009C5001"/>
   </w:style>
   <w:style w:type="paragraph" w:styleId="a4">
     <w:name w:val="header"/>
@@ -3228,17 +3210,14 @@
   </w:style>
   <w:style w:type="paragraph" w:styleId="a8">
     <w:name w:val="No Spacing"/>
-    <w:autoRedefine/>
     <w:uiPriority w:val="1"/>
     <w:qFormat/>
-    <w:rsid w:val="009947BC"/>
+    <w:rsid w:val="009C5001"/>
     <w:pPr>
       <w:spacing w:after="0" w:line="240" w:lineRule="auto"/>
-      <w:jc w:val="both"/>
     </w:pPr>
     <w:rPr>
       <w:rFonts w:ascii="Times New Roman" w:hAnsi="Times New Roman"/>
-      <w:sz w:val="24"/>
     </w:rPr>
   </w:style>
   <w:style w:type="character" w:customStyle="1" w:styleId="10">
@@ -3246,7 +3225,7 @@
     <w:basedOn w:val="a1"/>
     <w:link w:val="1"/>
     <w:uiPriority w:val="9"/>
-    <w:rsid w:val="00A33A9D"/>
+    <w:rsid w:val="009C5001"/>
     <w:rPr>
       <w:rFonts w:ascii="Times New Roman" w:eastAsiaTheme="majorEastAsia" w:hAnsi="Times New Roman" w:cstheme="majorBidi"/>
       <w:b/>
@@ -3489,7 +3468,6 @@
     <w:rsid w:val="00854A10"/>
     <w:pPr>
       <w:pageBreakBefore w:val="0"/>
-      <w:spacing w:line="259" w:lineRule="auto"/>
       <w:jc w:val="left"/>
       <w:outlineLvl w:val="9"/>
     </w:pPr>

</xml_diff>

<commit_message>
performing laboratory work fix
</commit_message>
<xml_diff>
--- a/lab1/ТПО P3312 Балин Кобелев Лаб1.docx
+++ b/lab1/ТПО P3312 Балин Кобелев Лаб1.docx
@@ -649,14 +649,14 @@
       <w:r>
         <w:t xml:space="preserve">Функция </w:t>
       </w:r>
-      <w:proofErr w:type="spellStart"/>
-      <w:r>
-        <w:t>arccos</w:t>
-      </w:r>
-      <w:proofErr w:type="spellEnd"/>
-      <w:r>
-        <w:t>(x)</w:t>
-      </w:r>
+      <m:oMath>
+        <m:r>
+          <w:rPr>
+            <w:rFonts w:ascii="Cambria Math" w:hAnsi="Cambria Math"/>
+          </w:rPr>
+          <m:t>arccos(x)</m:t>
+        </m:r>
+      </m:oMath>
     </w:p>
     <w:p>
       <w:pPr>
@@ -716,9 +716,646 @@
           <w:rPr>
             <w:rStyle w:val="aa"/>
           </w:rPr>
-          <w:t>https://github.com/Romariok/Software-Testing</w:t>
+          <w:t>http</w:t>
+        </w:r>
+        <w:r>
+          <w:rPr>
+            <w:rStyle w:val="aa"/>
+          </w:rPr>
+          <w:t>s</w:t>
+        </w:r>
+        <w:r>
+          <w:rPr>
+            <w:rStyle w:val="aa"/>
+          </w:rPr>
+          <w:t>://github.com/Romariok/Software-Testing</w:t>
         </w:r>
       </w:hyperlink>
+    </w:p>
+    <w:p>
+      <w:pPr>
+        <w:pStyle w:val="2"/>
+        <w:rPr>
+          <w:lang w:val="en-US"/>
+        </w:rPr>
+      </w:pPr>
+      <w:r>
+        <w:t xml:space="preserve">Тестирование функции </w:t>
+      </w:r>
+      <m:oMath>
+        <m:r>
+          <m:rPr>
+            <m:sty m:val="bi"/>
+          </m:rPr>
+          <w:rPr>
+            <w:rFonts w:ascii="Cambria Math" w:hAnsi="Cambria Math"/>
+            <w:lang w:val="en-US"/>
+          </w:rPr>
+          <m:t>arccos(x)</m:t>
+        </m:r>
+      </m:oMath>
+    </w:p>
+    <w:p>
+      <w:pPr>
+        <w:spacing w:after="0"/>
+      </w:pPr>
+      <m:oMath>
+        <m:r>
+          <w:rPr>
+            <w:rFonts w:ascii="Cambria Math" w:hAnsi="Cambria Math"/>
+            <w:lang w:val="en-US"/>
+          </w:rPr>
+          <m:t>public</m:t>
+        </m:r>
+        <m:r>
+          <w:rPr>
+            <w:rFonts w:ascii="Cambria Math" w:hAnsi="Cambria Math"/>
+          </w:rPr>
+          <m:t xml:space="preserve"> </m:t>
+        </m:r>
+        <m:r>
+          <w:rPr>
+            <w:rFonts w:ascii="Cambria Math" w:hAnsi="Cambria Math"/>
+            <w:lang w:val="en-US"/>
+          </w:rPr>
+          <m:t>static</m:t>
+        </m:r>
+        <m:r>
+          <w:rPr>
+            <w:rFonts w:ascii="Cambria Math" w:hAnsi="Cambria Math"/>
+          </w:rPr>
+          <m:t xml:space="preserve"> </m:t>
+        </m:r>
+        <m:r>
+          <w:rPr>
+            <w:rFonts w:ascii="Cambria Math" w:hAnsi="Cambria Math"/>
+            <w:lang w:val="en-US"/>
+          </w:rPr>
+          <m:t>double</m:t>
+        </m:r>
+        <m:r>
+          <w:rPr>
+            <w:rFonts w:ascii="Cambria Math" w:hAnsi="Cambria Math"/>
+          </w:rPr>
+          <m:t xml:space="preserve"> </m:t>
+        </m:r>
+        <m:r>
+          <w:rPr>
+            <w:rFonts w:ascii="Cambria Math" w:hAnsi="Cambria Math"/>
+            <w:lang w:val="en-US"/>
+          </w:rPr>
+          <m:t>arccosSeries</m:t>
+        </m:r>
+        <m:r>
+          <w:rPr>
+            <w:rFonts w:ascii="Cambria Math" w:hAnsi="Cambria Math"/>
+          </w:rPr>
+          <m:t>(</m:t>
+        </m:r>
+        <m:r>
+          <w:rPr>
+            <w:rFonts w:ascii="Cambria Math" w:hAnsi="Cambria Math"/>
+            <w:lang w:val="en-US"/>
+          </w:rPr>
+          <m:t>double</m:t>
+        </m:r>
+        <m:r>
+          <w:rPr>
+            <w:rFonts w:ascii="Cambria Math" w:hAnsi="Cambria Math"/>
+          </w:rPr>
+          <m:t xml:space="preserve"> </m:t>
+        </m:r>
+        <m:r>
+          <w:rPr>
+            <w:rFonts w:ascii="Cambria Math" w:hAnsi="Cambria Math"/>
+            <w:lang w:val="en-US"/>
+          </w:rPr>
+          <m:t>x</m:t>
+        </m:r>
+        <m:r>
+          <w:rPr>
+            <w:rFonts w:ascii="Cambria Math" w:hAnsi="Cambria Math"/>
+          </w:rPr>
+          <m:t xml:space="preserve">, </m:t>
+        </m:r>
+        <m:r>
+          <w:rPr>
+            <w:rFonts w:ascii="Cambria Math" w:hAnsi="Cambria Math"/>
+            <w:lang w:val="en-US"/>
+          </w:rPr>
+          <m:t>int</m:t>
+        </m:r>
+        <m:r>
+          <w:rPr>
+            <w:rFonts w:ascii="Cambria Math" w:hAnsi="Cambria Math"/>
+          </w:rPr>
+          <m:t xml:space="preserve"> </m:t>
+        </m:r>
+        <m:r>
+          <w:rPr>
+            <w:rFonts w:ascii="Cambria Math" w:hAnsi="Cambria Math"/>
+            <w:lang w:val="en-US"/>
+          </w:rPr>
+          <m:t>terms</m:t>
+        </m:r>
+        <m:r>
+          <w:rPr>
+            <w:rFonts w:ascii="Cambria Math" w:hAnsi="Cambria Math"/>
+          </w:rPr>
+          <m:t>)</m:t>
+        </m:r>
+      </m:oMath>
+      <w:r>
+        <w:t xml:space="preserve">, </w:t>
+      </w:r>
+      <w:r>
+        <w:t>где</w:t>
+      </w:r>
+      <w:r>
+        <w:t xml:space="preserve"> </w:t>
+      </w:r>
+      <m:oMath>
+        <m:r>
+          <w:rPr>
+            <w:rFonts w:ascii="Cambria Math" w:hAnsi="Cambria Math"/>
+            <w:lang w:val="en-US"/>
+          </w:rPr>
+          <m:t>x</m:t>
+        </m:r>
+      </m:oMath>
+      <w:r>
+        <w:t xml:space="preserve"> – </w:t>
+      </w:r>
+      <w:r>
+        <w:t>аргумент</w:t>
+      </w:r>
+      <w:r>
+        <w:t xml:space="preserve"> </w:t>
+      </w:r>
+      <w:r>
+        <w:t>функции</w:t>
+      </w:r>
+      <w:r>
+        <w:t xml:space="preserve">, </w:t>
+      </w:r>
+      <m:oMath>
+        <m:r>
+          <w:rPr>
+            <w:rFonts w:ascii="Cambria Math" w:hAnsi="Cambria Math"/>
+            <w:lang w:val="en-US"/>
+          </w:rPr>
+          <m:t>terms</m:t>
+        </m:r>
+      </m:oMath>
+      <w:r>
+        <w:t xml:space="preserve"> – </w:t>
+      </w:r>
+      <w:r>
+        <w:t>количество</w:t>
+      </w:r>
+      <w:r>
+        <w:t xml:space="preserve"> </w:t>
+      </w:r>
+      <w:r>
+        <w:t>первых</w:t>
+      </w:r>
+      <w:r>
+        <w:t xml:space="preserve"> </w:t>
+      </w:r>
+      <w:r>
+        <w:t>членов</w:t>
+      </w:r>
+      <w:r>
+        <w:t xml:space="preserve"> </w:t>
+      </w:r>
+      <w:r>
+        <w:t>из</w:t>
+      </w:r>
+      <w:r>
+        <w:t xml:space="preserve"> </w:t>
+      </w:r>
+      <w:r>
+        <w:t>бесконечного</w:t>
+      </w:r>
+      <w:r>
+        <w:t xml:space="preserve"> </w:t>
+      </w:r>
+      <w:r>
+        <w:t>ряда</w:t>
+      </w:r>
+      <w:r>
+        <w:t xml:space="preserve">, </w:t>
+      </w:r>
+      <w:r>
+        <w:t>которые</w:t>
+      </w:r>
+      <w:r>
+        <w:t xml:space="preserve"> </w:t>
+      </w:r>
+      <w:r>
+        <w:t>будут</w:t>
+      </w:r>
+      <w:r>
+        <w:t xml:space="preserve"> </w:t>
+      </w:r>
+      <w:r>
+        <w:t>взяты</w:t>
+      </w:r>
+      <w:r>
+        <w:t xml:space="preserve"> </w:t>
+      </w:r>
+      <w:r>
+        <w:t>для</w:t>
+      </w:r>
+      <w:r>
+        <w:t xml:space="preserve"> </w:t>
+      </w:r>
+      <w:r>
+        <w:t>расчётов</w:t>
+      </w:r>
+      <w:r>
+        <w:t>.</w:t>
+      </w:r>
+    </w:p>
+    <w:p>
+      <w:pPr>
+        <w:rPr>
+          <w:rFonts w:eastAsiaTheme="minorEastAsia"/>
+        </w:rPr>
+      </w:pPr>
+      <w:r>
+        <w:t>Сходимость ряда Тейлора для данной функции</w:t>
+      </w:r>
+      <w:r>
+        <w:t>:</w:t>
+      </w:r>
+      <w:r>
+        <w:t xml:space="preserve"> </w:t>
+      </w:r>
+      <m:oMath>
+        <m:d>
+          <m:dPr>
+            <m:begChr m:val="|"/>
+            <m:endChr m:val="|"/>
+            <m:ctrlPr>
+              <w:rPr>
+                <w:rFonts w:ascii="Cambria Math" w:hAnsi="Cambria Math"/>
+                <w:i/>
+              </w:rPr>
+            </m:ctrlPr>
+          </m:dPr>
+          <m:e>
+            <m:r>
+              <w:rPr>
+                <w:rFonts w:ascii="Cambria Math" w:hAnsi="Cambria Math"/>
+              </w:rPr>
+              <m:t>x</m:t>
+            </m:r>
+          </m:e>
+        </m:d>
+        <m:r>
+          <w:rPr>
+            <w:rFonts w:ascii="Cambria Math" w:hAnsi="Cambria Math"/>
+          </w:rPr>
+          <m:t>&lt;1</m:t>
+        </m:r>
+      </m:oMath>
+      <w:r>
+        <w:rPr>
+          <w:rFonts w:eastAsiaTheme="minorEastAsia"/>
+        </w:rPr>
+        <w:t xml:space="preserve">. С учётом ограниченной разрядности компьютера и накапливающейся ошибки при вычислении выражений с плавающей точкой было практически выявлено, что вычисления имеют смысл при </w:t>
+      </w:r>
+      <m:oMath>
+        <m:d>
+          <m:dPr>
+            <m:begChr m:val="|"/>
+            <m:endChr m:val="|"/>
+            <m:ctrlPr>
+              <w:rPr>
+                <w:rFonts w:ascii="Cambria Math" w:eastAsiaTheme="minorEastAsia" w:hAnsi="Cambria Math"/>
+                <w:i/>
+              </w:rPr>
+            </m:ctrlPr>
+          </m:dPr>
+          <m:e>
+            <m:r>
+              <w:rPr>
+                <w:rFonts w:ascii="Cambria Math" w:eastAsiaTheme="minorEastAsia" w:hAnsi="Cambria Math"/>
+              </w:rPr>
+              <m:t>x</m:t>
+            </m:r>
+          </m:e>
+        </m:d>
+        <m:r>
+          <w:rPr>
+            <w:rFonts w:ascii="Cambria Math" w:eastAsiaTheme="minorEastAsia" w:hAnsi="Cambria Math"/>
+          </w:rPr>
+          <m:t>≤</m:t>
+        </m:r>
+        <m:r>
+          <w:rPr>
+            <w:rFonts w:ascii="Cambria Math" w:eastAsiaTheme="minorEastAsia" w:hAnsi="Cambria Math"/>
+          </w:rPr>
+          <m:t>0.9</m:t>
+        </m:r>
+      </m:oMath>
+      <w:r>
+        <w:rPr>
+          <w:rFonts w:eastAsiaTheme="minorEastAsia"/>
+        </w:rPr>
+        <w:t xml:space="preserve">. </w:t>
+      </w:r>
+      <w:r>
+        <w:rPr>
+          <w:rFonts w:eastAsiaTheme="minorEastAsia"/>
+        </w:rPr>
+        <w:t xml:space="preserve">Для тестирования взяли равномерно относительно </w:t>
+      </w:r>
+      <m:oMath>
+        <m:r>
+          <w:rPr>
+            <w:rFonts w:ascii="Cambria Math" w:eastAsiaTheme="minorEastAsia" w:hAnsi="Cambria Math"/>
+          </w:rPr>
+          <m:t>0</m:t>
+        </m:r>
+      </m:oMath>
+      <w:r>
+        <w:rPr>
+          <w:rFonts w:eastAsiaTheme="minorEastAsia"/>
+        </w:rPr>
+        <w:t xml:space="preserve"> по</w:t>
+      </w:r>
+      <m:oMath>
+        <m:r>
+          <w:rPr>
+            <w:rFonts w:ascii="Cambria Math" w:eastAsiaTheme="minorEastAsia" w:hAnsi="Cambria Math"/>
+          </w:rPr>
+          <m:t xml:space="preserve"> 3</m:t>
+        </m:r>
+      </m:oMath>
+      <w:r>
+        <w:rPr>
+          <w:rFonts w:eastAsiaTheme="minorEastAsia"/>
+        </w:rPr>
+        <w:t xml:space="preserve"> значения (по модулю)</w:t>
+      </w:r>
+      <w:r>
+        <w:rPr>
+          <w:rFonts w:eastAsiaTheme="minorEastAsia"/>
+        </w:rPr>
+        <w:t xml:space="preserve">: </w:t>
+      </w:r>
+      <m:oMath>
+        <m:r>
+          <w:rPr>
+            <w:rFonts w:ascii="Cambria Math" w:eastAsiaTheme="minorEastAsia" w:hAnsi="Cambria Math"/>
+          </w:rPr>
+          <m:t>0.5, 0.75, 0.9</m:t>
+        </m:r>
+      </m:oMath>
+      <w:r>
+        <w:rPr>
+          <w:rFonts w:eastAsiaTheme="minorEastAsia"/>
+        </w:rPr>
+        <w:t xml:space="preserve">. </w:t>
+      </w:r>
+      <w:r>
+        <w:rPr>
+          <w:rFonts w:eastAsiaTheme="minorEastAsia"/>
+        </w:rPr>
+        <w:t>Таким же образом (т. е. практическим) было выявлено оптимальное количество первых членов (30, 60).</w:t>
+      </w:r>
+    </w:p>
+    <w:p>
+      <w:pPr>
+        <w:rPr>
+          <w:i/>
+        </w:rPr>
+      </w:pPr>
+      <w:r>
+        <w:t xml:space="preserve">До сокращения количества тестов был набор из тестов, в результате которых должно было выбрасываться то или иное исключение. Например, </w:t>
+      </w:r>
+      <m:oMath>
+        <m:r>
+          <w:rPr>
+            <w:rFonts w:ascii="Cambria Math" w:hAnsi="Cambria Math"/>
+          </w:rPr>
+          <m:t>ArithmeticException</m:t>
+        </m:r>
+      </m:oMath>
+      <w:r>
+        <w:t xml:space="preserve"> (</w:t>
+      </w:r>
+      <w:r>
+        <w:t xml:space="preserve">при </w:t>
+      </w:r>
+      <m:oMath>
+        <m:r>
+          <w:rPr>
+            <w:rFonts w:ascii="Cambria Math" w:hAnsi="Cambria Math"/>
+            <w:lang w:val="en-US"/>
+          </w:rPr>
+          <m:t>NaN</m:t>
+        </m:r>
+      </m:oMath>
+      <w:r>
+        <w:t xml:space="preserve">, когда </w:t>
+      </w:r>
+      <w:r>
+        <w:rPr>
+          <w:lang w:val="en-US"/>
+        </w:rPr>
+        <w:t>double</w:t>
+      </w:r>
+      <w:r>
+        <w:t xml:space="preserve"> не хватало для расчёта последующих членов ряда) получался при приближении переменной </w:t>
+      </w:r>
+      <m:oMath>
+        <m:r>
+          <w:rPr>
+            <w:rFonts w:ascii="Cambria Math" w:hAnsi="Cambria Math"/>
+          </w:rPr>
+          <m:t>x</m:t>
+        </m:r>
+      </m:oMath>
+      <w:r>
+        <w:rPr>
+          <w:rFonts w:eastAsiaTheme="minorEastAsia"/>
+        </w:rPr>
+        <w:t xml:space="preserve"> к </w:t>
+      </w:r>
+      <w:r>
+        <w:rPr>
+          <w:rFonts w:eastAsiaTheme="minorEastAsia"/>
+        </w:rPr>
+        <w:t xml:space="preserve">1 (по модулю) или при увеличении количества </w:t>
+      </w:r>
+      <m:oMath>
+        <m:r>
+          <w:rPr>
+            <w:rFonts w:ascii="Cambria Math" w:eastAsiaTheme="minorEastAsia" w:hAnsi="Cambria Math"/>
+          </w:rPr>
+          <m:t>t</m:t>
+        </m:r>
+        <m:r>
+          <w:rPr>
+            <w:rFonts w:ascii="Cambria Math" w:eastAsiaTheme="minorEastAsia" w:hAnsi="Cambria Math"/>
+            <w:lang w:val="en-US"/>
+          </w:rPr>
+          <m:t>erms</m:t>
+        </m:r>
+      </m:oMath>
+      <w:r>
+        <w:rPr>
+          <w:rFonts w:eastAsiaTheme="minorEastAsia"/>
+        </w:rPr>
+        <w:t xml:space="preserve"> более 90</w:t>
+      </w:r>
+      <w:r>
+        <w:rPr>
+          <w:rFonts w:eastAsiaTheme="minorEastAsia"/>
+        </w:rPr>
+        <w:t xml:space="preserve">. Раньше такие тестовые примеры включались в список для тестирования на </w:t>
+      </w:r>
+      <m:oMath>
+        <m:r>
+          <m:rPr>
+            <m:sty m:val="p"/>
+          </m:rPr>
+          <w:rPr>
+            <w:rFonts w:ascii="Cambria Math" w:eastAsiaTheme="minorEastAsia" w:hAnsi="Cambria Math"/>
+          </w:rPr>
+          <m:t>t</m:t>
+        </m:r>
+        <m:r>
+          <w:rPr>
+            <w:rFonts w:ascii="Cambria Math" w:eastAsiaTheme="minorEastAsia" w:hAnsi="Cambria Math"/>
+          </w:rPr>
+          <m:t>erms∈{30,60}</m:t>
+        </m:r>
+      </m:oMath>
+      <w:r>
+        <w:rPr>
+          <w:rFonts w:eastAsiaTheme="minorEastAsia"/>
+        </w:rPr>
+        <w:t xml:space="preserve"> или </w:t>
+      </w:r>
+      <m:oMath>
+        <m:r>
+          <w:rPr>
+            <w:rFonts w:ascii="Cambria Math" w:eastAsiaTheme="minorEastAsia" w:hAnsi="Cambria Math"/>
+          </w:rPr>
+          <m:t>x∈</m:t>
+        </m:r>
+        <m:r>
+          <w:rPr>
+            <w:rFonts w:ascii="Cambria Math" w:eastAsiaTheme="minorEastAsia" w:hAnsi="Cambria Math"/>
+          </w:rPr>
+          <m:t>{</m:t>
+        </m:r>
+        <m:r>
+          <w:rPr>
+            <w:rFonts w:ascii="Cambria Math" w:eastAsiaTheme="minorEastAsia" w:hAnsi="Cambria Math"/>
+          </w:rPr>
+          <m:t>0,0.5,0.75,0.9,-0.5,-0.75,-0.9</m:t>
+        </m:r>
+        <m:r>
+          <w:rPr>
+            <w:rFonts w:ascii="Cambria Math" w:eastAsiaTheme="minorEastAsia" w:hAnsi="Cambria Math"/>
+          </w:rPr>
+          <m:t>}</m:t>
+        </m:r>
+      </m:oMath>
+      <w:r>
+        <w:rPr>
+          <w:rFonts w:eastAsiaTheme="minorEastAsia"/>
+        </w:rPr>
+        <w:t>, откуда мы получаем огромное количество «лишних» тестов.</w:t>
+      </w:r>
+      <w:r>
+        <w:rPr>
+          <w:rFonts w:eastAsiaTheme="minorEastAsia"/>
+        </w:rPr>
+        <w:t xml:space="preserve"> Аналогично для </w:t>
+      </w:r>
+      <m:oMath>
+        <m:d>
+          <m:dPr>
+            <m:begChr m:val="|"/>
+            <m:endChr m:val="|"/>
+            <m:ctrlPr>
+              <w:rPr>
+                <w:rFonts w:ascii="Cambria Math" w:eastAsiaTheme="minorEastAsia" w:hAnsi="Cambria Math"/>
+                <w:i/>
+              </w:rPr>
+            </m:ctrlPr>
+          </m:dPr>
+          <m:e>
+            <m:r>
+              <w:rPr>
+                <w:rFonts w:ascii="Cambria Math" w:eastAsiaTheme="minorEastAsia" w:hAnsi="Cambria Math"/>
+                <w:lang w:val="en-US"/>
+              </w:rPr>
+              <m:t>x</m:t>
+            </m:r>
+            <m:ctrlPr>
+              <w:rPr>
+                <w:rFonts w:ascii="Cambria Math" w:eastAsiaTheme="minorEastAsia" w:hAnsi="Cambria Math"/>
+                <w:i/>
+                <w:lang w:val="en-US"/>
+              </w:rPr>
+            </m:ctrlPr>
+          </m:e>
+        </m:d>
+        <m:r>
+          <w:rPr>
+            <w:rFonts w:ascii="Cambria Math" w:eastAsiaTheme="minorEastAsia" w:hAnsi="Cambria Math"/>
+          </w:rPr>
+          <m:t>≥1</m:t>
+        </m:r>
+      </m:oMath>
+      <w:r>
+        <w:rPr>
+          <w:rFonts w:eastAsiaTheme="minorEastAsia"/>
+        </w:rPr>
+        <w:t xml:space="preserve">, то есть тестов, проворящих, что метод выкинет ошибку </w:t>
+      </w:r>
+      <m:oMath>
+        <m:r>
+          <w:rPr>
+            <w:rFonts w:ascii="Cambria Math" w:eastAsiaTheme="minorEastAsia" w:hAnsi="Cambria Math"/>
+          </w:rPr>
+          <m:t>IllegalArgumentException</m:t>
+        </m:r>
+      </m:oMath>
+      <w:r>
+        <w:rPr>
+          <w:rFonts w:eastAsiaTheme="minorEastAsia"/>
+        </w:rPr>
+        <w:t xml:space="preserve"> (незачем проверять это при разных значениях </w:t>
+      </w:r>
+      <m:oMath>
+        <m:r>
+          <w:rPr>
+            <w:rFonts w:ascii="Cambria Math" w:eastAsiaTheme="minorEastAsia" w:hAnsi="Cambria Math"/>
+          </w:rPr>
+          <m:t>t</m:t>
+        </m:r>
+        <m:r>
+          <w:rPr>
+            <w:rFonts w:ascii="Cambria Math" w:eastAsiaTheme="minorEastAsia" w:hAnsi="Cambria Math"/>
+            <w:lang w:val="en-US"/>
+          </w:rPr>
+          <m:t>erms</m:t>
+        </m:r>
+      </m:oMath>
+      <w:r>
+        <w:rPr>
+          <w:rFonts w:eastAsiaTheme="minorEastAsia"/>
+        </w:rPr>
+        <w:t>.</w:t>
+      </w:r>
     </w:p>
     <w:p>
       <w:pPr>
@@ -3051,9 +3688,11 @@
   <w:style w:type="paragraph" w:default="1" w:styleId="a">
     <w:name w:val="Normal"/>
     <w:qFormat/>
-    <w:rsid w:val="009C5001"/>
+    <w:rsid w:val="00046FF6"/>
     <w:pPr>
+      <w:spacing w:after="120"/>
       <w:ind w:firstLine="709"/>
+      <w:jc w:val="both"/>
     </w:pPr>
     <w:rPr>
       <w:rFonts w:ascii="Times New Roman" w:hAnsi="Times New Roman"/>
@@ -3068,7 +3707,7 @@
     <w:autoRedefine/>
     <w:uiPriority w:val="9"/>
     <w:qFormat/>
-    <w:rsid w:val="009C5001"/>
+    <w:rsid w:val="00D23E6A"/>
     <w:pPr>
       <w:keepNext/>
       <w:keepLines/>
@@ -3140,7 +3779,7 @@
     <w:uiPriority w:val="1"/>
     <w:semiHidden/>
     <w:unhideWhenUsed/>
-    <w:rsid w:val="009C5001"/>
+    <w:rsid w:val="00D23E6A"/>
   </w:style>
   <w:style w:type="table" w:default="1" w:styleId="a2">
     <w:name w:val="Normal Table"/>
@@ -3162,7 +3801,7 @@
     <w:uiPriority w:val="99"/>
     <w:semiHidden/>
     <w:unhideWhenUsed/>
-    <w:rsid w:val="009C5001"/>
+    <w:rsid w:val="00D23E6A"/>
   </w:style>
   <w:style w:type="paragraph" w:styleId="a4">
     <w:name w:val="header"/>
@@ -3210,11 +3849,13 @@
   </w:style>
   <w:style w:type="paragraph" w:styleId="a8">
     <w:name w:val="No Spacing"/>
+    <w:autoRedefine/>
     <w:uiPriority w:val="1"/>
     <w:qFormat/>
-    <w:rsid w:val="009C5001"/>
+    <w:rsid w:val="00046FF6"/>
     <w:pPr>
       <w:spacing w:after="0" w:line="240" w:lineRule="auto"/>
+      <w:jc w:val="both"/>
     </w:pPr>
     <w:rPr>
       <w:rFonts w:ascii="Times New Roman" w:hAnsi="Times New Roman"/>
@@ -3225,7 +3866,7 @@
     <w:basedOn w:val="a1"/>
     <w:link w:val="1"/>
     <w:uiPriority w:val="9"/>
-    <w:rsid w:val="009C5001"/>
+    <w:rsid w:val="00D23E6A"/>
     <w:rPr>
       <w:rFonts w:ascii="Times New Roman" w:eastAsiaTheme="majorEastAsia" w:hAnsi="Times New Roman" w:cstheme="majorBidi"/>
       <w:b/>

</xml_diff>